<commit_message>
Opisałem wszystkie funkcje i procedury w bazie
</commit_message>
<xml_diff>
--- a/Opis_procedur.docx
+++ b/Opis_procedur.docx
@@ -263,7 +263,54 @@
           <w:sz w:val="24"/>
           <w:szCs w:val="24"/>
         </w:rPr>
-        <w:t xml:space="preserve">Należy pamiętać o tym , że zarządca zespołu także jest pracownikiem =&gt; może korzystać z funkcjonalności aplikacji jak zwykły pracownik. Natomiast z powodu posiadanych obowiązków dostaje także nowe możliwości. Podczas wywoływania swoich procedur korzysta z 3 parametrów  : @prac </w:t>
+        <w:t xml:space="preserve">Należy pamiętać o tym , że zarządca zespołu także jest pracownikiem </w:t>
+      </w:r>
+      <w:bookmarkStart w:id="0" w:name="_Hlk61091561"/>
+      <w:r>
+        <w:rPr>
+          <w:sz w:val="24"/>
+          <w:szCs w:val="24"/>
+        </w:rPr>
+        <w:t>=&gt; może korzystać z funkcjonalności aplikacji jak zwykły pracownik</w:t>
+      </w:r>
+      <w:bookmarkEnd w:id="0"/>
+      <w:r>
+        <w:rPr>
+          <w:sz w:val="24"/>
+          <w:szCs w:val="24"/>
+        </w:rPr>
+        <w:t xml:space="preserve">. </w:t>
+      </w:r>
+      <w:bookmarkStart w:id="1" w:name="_Hlk61091604"/>
+      <w:r>
+        <w:rPr>
+          <w:sz w:val="24"/>
+          <w:szCs w:val="24"/>
+        </w:rPr>
+        <w:t>Natomiast z powodu posiadanych obowiązków dostaje także nowe możliwości</w:t>
+      </w:r>
+      <w:bookmarkEnd w:id="1"/>
+      <w:r>
+        <w:rPr>
+          <w:sz w:val="24"/>
+          <w:szCs w:val="24"/>
+        </w:rPr>
+        <w:t xml:space="preserve">. </w:t>
+      </w:r>
+      <w:r>
+        <w:rPr>
+          <w:sz w:val="24"/>
+          <w:szCs w:val="24"/>
+        </w:rPr>
+        <w:t xml:space="preserve">Zadaniem zarządcy zespołu jest nadzorowanie pracy określonego zespołu. </w:t>
+      </w:r>
+      <w:bookmarkStart w:id="2" w:name="_Hlk61091686"/>
+      <w:r>
+        <w:rPr>
+          <w:sz w:val="24"/>
+          <w:szCs w:val="24"/>
+        </w:rPr>
+        <w:t xml:space="preserve">Podczas wywoływania swoich procedur korzysta z parametrów  : @prac </w:t>
       </w:r>
       <w:r>
         <w:rPr>
@@ -346,6 +393,7 @@
         <w:t xml:space="preserve"> </w:t>
       </w:r>
     </w:p>
+    <w:bookmarkEnd w:id="2"/>
     <w:p>
       <w:pPr>
         <w:pStyle w:val="Akapitzlist"/>
@@ -405,7 +453,7 @@
         </w:rPr>
         <w:t>Ustal_wynagrodzenie</w:t>
       </w:r>
-      <w:bookmarkStart w:id="0" w:name="_Hlk61038364"/>
+      <w:bookmarkStart w:id="3" w:name="_Hlk61038364"/>
       <w:r>
         <w:rPr>
           <w:sz w:val="24"/>
@@ -427,104 +475,7 @@
         </w:rPr>
         <w:t xml:space="preserve"> do atrybutu  "wynagrodzenie" wpisuje wartośc @wyn w krotce gdzie atrybut "zespół" = @zesp oraz atrybut "pracownik" = @prac</w:t>
       </w:r>
-      <w:bookmarkEnd w:id="0"/>
-    </w:p>
-    <w:p>
-      <w:pPr>
-        <w:pStyle w:val="Akapitzlist"/>
-        <w:numPr>
-          <w:ilvl w:val="0"/>
-          <w:numId w:val="2"/>
-        </w:numPr>
-        <w:rPr>
-          <w:sz w:val="24"/>
-          <w:szCs w:val="24"/>
-        </w:rPr>
-      </w:pPr>
-      <w:r>
-        <w:rPr>
-          <w:sz w:val="24"/>
-          <w:szCs w:val="24"/>
-        </w:rPr>
-        <w:t>Ustal_czas_pracy</w:t>
-      </w:r>
-      <w:r>
-        <w:rPr>
-          <w:sz w:val="24"/>
-          <w:szCs w:val="24"/>
-        </w:rPr>
-        <w:t>_członka</w:t>
-      </w:r>
-      <w:r>
-        <w:rPr>
-          <w:sz w:val="24"/>
-          <w:szCs w:val="24"/>
-        </w:rPr>
-        <w:t>(@zesp,@cz</w:t>
-      </w:r>
-      <w:r>
-        <w:rPr>
-          <w:sz w:val="24"/>
-          <w:szCs w:val="24"/>
-        </w:rPr>
-        <w:t>as</w:t>
-      </w:r>
-      <w:r>
-        <w:rPr>
-          <w:sz w:val="24"/>
-          <w:szCs w:val="24"/>
-        </w:rPr>
-        <w:t>,@wyn) : Procedura modyfikuje tabele Grupy_zespołów</w:t>
-      </w:r>
-      <w:r>
-        <w:rPr>
-          <w:sz w:val="24"/>
-          <w:szCs w:val="24"/>
-        </w:rPr>
-        <w:t>,</w:t>
-      </w:r>
-      <w:r>
-        <w:rPr>
-          <w:sz w:val="24"/>
-          <w:szCs w:val="24"/>
-        </w:rPr>
-        <w:t xml:space="preserve"> do atrybutu  "</w:t>
-      </w:r>
-      <w:r>
-        <w:rPr>
-          <w:sz w:val="24"/>
-          <w:szCs w:val="24"/>
-        </w:rPr>
-        <w:t>godziny</w:t>
-      </w:r>
-      <w:r>
-        <w:rPr>
-          <w:sz w:val="24"/>
-          <w:szCs w:val="24"/>
-        </w:rPr>
-        <w:t>" wpisuje wartośc @</w:t>
-      </w:r>
-      <w:r>
-        <w:rPr>
-          <w:sz w:val="24"/>
-          <w:szCs w:val="24"/>
-        </w:rPr>
-        <w:t>czas</w:t>
-      </w:r>
-      <w:r>
-        <w:rPr>
-          <w:sz w:val="24"/>
-          <w:szCs w:val="24"/>
-        </w:rPr>
-        <w:t xml:space="preserve"> w krotce gdzie atrybut "zespół" = @zesp oraz atrybut "pracownik" = @prac</w:t>
-      </w:r>
-      <w:r>
-        <w:rPr>
-          <w:sz w:val="24"/>
-          <w:szCs w:val="24"/>
-        </w:rPr>
-        <w:t>.</w:t>
-      </w:r>
+      <w:bookmarkEnd w:id="3"/>
     </w:p>
     <w:p>
       <w:pPr>
@@ -551,7 +502,77 @@
           <w:sz w:val="24"/>
           <w:szCs w:val="24"/>
         </w:rPr>
-        <w:t>(@zesp,@czas) : Procedura modyfikuje tabele Zespoły ,  do atrybutu "godziny_tygodniowo" wpisuje wartośc @czas w krotce gdzie atrybut "zespół" = @zesp.</w:t>
+        <w:t>_członka</w:t>
+      </w:r>
+      <w:r>
+        <w:rPr>
+          <w:sz w:val="24"/>
+          <w:szCs w:val="24"/>
+        </w:rPr>
+        <w:t>(@zesp,@cz</w:t>
+      </w:r>
+      <w:r>
+        <w:rPr>
+          <w:sz w:val="24"/>
+          <w:szCs w:val="24"/>
+        </w:rPr>
+        <w:t>as</w:t>
+      </w:r>
+      <w:r>
+        <w:rPr>
+          <w:sz w:val="24"/>
+          <w:szCs w:val="24"/>
+        </w:rPr>
+        <w:t>,@wyn) : Procedura modyfikuje tabele Grupy_zespołów</w:t>
+      </w:r>
+      <w:r>
+        <w:rPr>
+          <w:sz w:val="24"/>
+          <w:szCs w:val="24"/>
+        </w:rPr>
+        <w:t>,</w:t>
+      </w:r>
+      <w:r>
+        <w:rPr>
+          <w:sz w:val="24"/>
+          <w:szCs w:val="24"/>
+        </w:rPr>
+        <w:t xml:space="preserve"> do atrybutu  "</w:t>
+      </w:r>
+      <w:r>
+        <w:rPr>
+          <w:sz w:val="24"/>
+          <w:szCs w:val="24"/>
+        </w:rPr>
+        <w:t>godziny</w:t>
+      </w:r>
+      <w:r>
+        <w:rPr>
+          <w:sz w:val="24"/>
+          <w:szCs w:val="24"/>
+        </w:rPr>
+        <w:t>" wpisuje wartośc @</w:t>
+      </w:r>
+      <w:r>
+        <w:rPr>
+          <w:sz w:val="24"/>
+          <w:szCs w:val="24"/>
+        </w:rPr>
+        <w:t>czas</w:t>
+      </w:r>
+      <w:r>
+        <w:rPr>
+          <w:sz w:val="24"/>
+          <w:szCs w:val="24"/>
+        </w:rPr>
+        <w:t xml:space="preserve"> w krotce gdzie atrybut "zespół" = @zesp oraz atrybut "pracownik" = @prac</w:t>
+      </w:r>
+      <w:r>
+        <w:rPr>
+          <w:sz w:val="24"/>
+          <w:szCs w:val="24"/>
+        </w:rPr>
+        <w:t>.</w:t>
       </w:r>
     </w:p>
     <w:p>
@@ -571,6 +592,26 @@
           <w:sz w:val="24"/>
           <w:szCs w:val="24"/>
         </w:rPr>
+        <w:t>Ustal_czas_pracy(@zesp,@czas) : Procedura modyfikuje tabele Zespoły ,  do atrybutu "godziny_tygodniowo" wpisuje wartośc @czas w krotce gdzie atrybut "zespół" = @zesp.</w:t>
+      </w:r>
+    </w:p>
+    <w:p>
+      <w:pPr>
+        <w:pStyle w:val="Akapitzlist"/>
+        <w:numPr>
+          <w:ilvl w:val="0"/>
+          <w:numId w:val="2"/>
+        </w:numPr>
+        <w:rPr>
+          <w:sz w:val="24"/>
+          <w:szCs w:val="24"/>
+        </w:rPr>
+      </w:pPr>
+      <w:r>
+        <w:rPr>
+          <w:sz w:val="24"/>
+          <w:szCs w:val="24"/>
+        </w:rPr>
         <w:t>Zatwierdź_wynagrodzenie(@zesp) : Funkcja działa jako transakcja do atrybutu "wypłata" w tabeli Pracownik dodaje wartość atrybutu "wynagrodzenie" z tabeli Grupy_zespołów , wszędzie tam gdzie Pracownik.id_pracownika = Grupy_zespołów.pracownik  i Grupy_zespołów.zespol = @zesp. Jeżeli jednak suma wynagrodzeń przekracza budżet zespołu transakcja kończy się niepowodzeniem.</w:t>
       </w:r>
     </w:p>
@@ -591,42 +632,7 @@
           <w:sz w:val="24"/>
           <w:szCs w:val="24"/>
         </w:rPr>
-        <w:t xml:space="preserve">Zatwierdź_czas_pracy(@zesp) : </w:t>
-      </w:r>
-      <w:r>
-        <w:rPr>
-          <w:sz w:val="24"/>
-          <w:szCs w:val="24"/>
-        </w:rPr>
-        <w:t>Funkcja działa jako transakcja do atrybutu "</w:t>
-      </w:r>
-      <w:r>
-        <w:rPr>
-          <w:sz w:val="24"/>
-          <w:szCs w:val="24"/>
-        </w:rPr>
-        <w:t>godziny_tygodniowo</w:t>
-      </w:r>
-      <w:r>
-        <w:rPr>
-          <w:sz w:val="24"/>
-          <w:szCs w:val="24"/>
-        </w:rPr>
-        <w:t>" w tabeli Pracownik dodaje wartość atrybutu "</w:t>
-      </w:r>
-      <w:r>
-        <w:rPr>
-          <w:sz w:val="24"/>
-          <w:szCs w:val="24"/>
-        </w:rPr>
-        <w:t>godziny</w:t>
-      </w:r>
-      <w:r>
-        <w:rPr>
-          <w:sz w:val="24"/>
-          <w:szCs w:val="24"/>
-        </w:rPr>
-        <w:t xml:space="preserve">" z tabeli Grupy_zespołów , wszędzie tam gdzie Pracownik.id_pracownika = Grupy_zespołów.pracownik  i Grupy_zespołów.zespol = @zesp. Jeżeli jednak suma </w:t>
+        <w:t xml:space="preserve">Zatwierdź_czas_pracy(@zesp) : Funkcja działa jako transakcja do atrybutu "godziny_tygodniowo" w tabeli Pracownik dodaje wartość atrybutu "godziny" z tabeli Grupy_zespołów , wszędzie tam gdzie Pracownik.id_pracownika = Grupy_zespołów.pracownik  i Grupy_zespołów.zespol = @zesp. Jeżeli jednak suma </w:t>
       </w:r>
       <w:r>
         <w:rPr>
@@ -674,35 +680,7 @@
           <w:sz w:val="24"/>
           <w:szCs w:val="24"/>
         </w:rPr>
-        <w:t xml:space="preserve">Dodaj_do_zespołu(@zesp,@cz) : Procedura dodaje do zespołu pracownika o indeksie @cz. </w:t>
-      </w:r>
-      <w:r>
-        <w:rPr>
-          <w:sz w:val="24"/>
-          <w:szCs w:val="24"/>
-        </w:rPr>
-        <w:t>Atrybut "status" w tabeli Grupy_zespołów w krotce gdzie "pracownik" = @cz oraz "zespol" = @zesp zmienia się na "</w:t>
-      </w:r>
-      <w:r>
-        <w:rPr>
-          <w:sz w:val="24"/>
-          <w:szCs w:val="24"/>
-        </w:rPr>
-        <w:t>Obecny</w:t>
-      </w:r>
-      <w:r>
-        <w:rPr>
-          <w:sz w:val="24"/>
-          <w:szCs w:val="24"/>
-        </w:rPr>
-        <w:t xml:space="preserve">". </w:t>
-      </w:r>
-      <w:r>
-        <w:rPr>
-          <w:sz w:val="24"/>
-          <w:szCs w:val="24"/>
-        </w:rPr>
-        <w:t>(W przypadku dodania nie odpowiedniej osoby należy skontaktować się z odpowiednią instancją aby poprawić zmiany w historii).</w:t>
+        <w:t>Dodaj_do_zespołu(@zesp,@cz) : Procedura dodaje do zespołu pracownika o indeksie @cz. Atrybut "status" w tabeli Grupy_zespołów w krotce gdzie "pracownik" = @cz oraz "zespol" = @zesp zmienia się na "Obecny". (W przypadku dodania nie odpowiedniej osoby należy skontaktować się z odpowiednią instancją aby poprawić zmiany w historii).</w:t>
       </w:r>
     </w:p>
     <w:p>
@@ -722,70 +700,7 @@
           <w:sz w:val="24"/>
           <w:szCs w:val="24"/>
         </w:rPr>
-        <w:t>Usuń</w:t>
-      </w:r>
-      <w:r>
-        <w:rPr>
-          <w:sz w:val="24"/>
-          <w:szCs w:val="24"/>
-        </w:rPr>
-        <w:t>_</w:t>
-      </w:r>
-      <w:r>
-        <w:rPr>
-          <w:sz w:val="24"/>
-          <w:szCs w:val="24"/>
-        </w:rPr>
-        <w:t>z</w:t>
-      </w:r>
-      <w:r>
-        <w:rPr>
-          <w:sz w:val="24"/>
-          <w:szCs w:val="24"/>
-        </w:rPr>
-        <w:t xml:space="preserve">_zespołu(@zesp,@cz) : Procedura </w:t>
-      </w:r>
-      <w:r>
-        <w:rPr>
-          <w:sz w:val="24"/>
-          <w:szCs w:val="24"/>
-        </w:rPr>
-        <w:t>usuwa z</w:t>
-      </w:r>
-      <w:r>
-        <w:rPr>
-          <w:sz w:val="24"/>
-          <w:szCs w:val="24"/>
-        </w:rPr>
-        <w:t xml:space="preserve"> zespołu pracownika o indeksie @cz.</w:t>
-      </w:r>
-      <w:r>
-        <w:rPr>
-          <w:sz w:val="24"/>
-          <w:szCs w:val="24"/>
-        </w:rPr>
-        <w:t xml:space="preserve">  Atrybut "status" w tabeli Grupy_zespołów w krotce gdzie "pracownik" = @cz oraz "zespol" = @zesp zmienia się na "Usunięty".</w:t>
-      </w:r>
-      <w:r>
-        <w:rPr>
-          <w:sz w:val="24"/>
-          <w:szCs w:val="24"/>
-        </w:rPr>
-        <w:t xml:space="preserve"> (W przypadku </w:t>
-      </w:r>
-      <w:r>
-        <w:rPr>
-          <w:sz w:val="24"/>
-          <w:szCs w:val="24"/>
-        </w:rPr>
-        <w:t>usunięcia</w:t>
-      </w:r>
-      <w:r>
-        <w:rPr>
-          <w:sz w:val="24"/>
-          <w:szCs w:val="24"/>
-        </w:rPr>
-        <w:t xml:space="preserve"> nie odpowiedniej osoby należy skontaktować się z odpowiednią instancją aby poprawić zmiany w historii).</w:t>
+        <w:t>Usuń_z_zespołu(@zesp,@cz) : Procedura usuwa z zespołu pracownika o indeksie @cz.  Atrybut "status" w tabeli Grupy_zespołów w krotce gdzie "pracownik" = @cz oraz "zespol" = @zesp zmienia się na "Usunięty". (W przypadku usunięcia nie odpowiedniej osoby należy skontaktować się z odpowiednią instancją aby poprawić zmiany w historii).</w:t>
       </w:r>
     </w:p>
     <w:p>
@@ -805,56 +720,7 @@
           <w:sz w:val="24"/>
           <w:szCs w:val="24"/>
         </w:rPr>
-        <w:t>Przenieś</w:t>
-      </w:r>
-      <w:r>
-        <w:rPr>
-          <w:sz w:val="24"/>
-          <w:szCs w:val="24"/>
-        </w:rPr>
-        <w:t xml:space="preserve">_z_zespołu(@zesp,@cz) : Procedura </w:t>
-      </w:r>
-      <w:r>
-        <w:rPr>
-          <w:sz w:val="24"/>
-          <w:szCs w:val="24"/>
-        </w:rPr>
-        <w:t>usuwa</w:t>
-      </w:r>
-      <w:r>
-        <w:rPr>
-          <w:sz w:val="24"/>
-          <w:szCs w:val="24"/>
-        </w:rPr>
-        <w:t xml:space="preserve"> z zespołu pracownika o indeksie @cz.  Atrybut "status" w tabeli Grupy_zespołów w krotce gdzie "pracownik" = @cz oraz "zespol" = @zesp zmienia się na "</w:t>
-      </w:r>
-      <w:r>
-        <w:rPr>
-          <w:sz w:val="24"/>
-          <w:szCs w:val="24"/>
-        </w:rPr>
-        <w:t>Przeniesiony</w:t>
-      </w:r>
-      <w:r>
-        <w:rPr>
-          <w:sz w:val="24"/>
-          <w:szCs w:val="24"/>
-        </w:rPr>
-        <w:t xml:space="preserve">". (W przypadku </w:t>
-      </w:r>
-      <w:r>
-        <w:rPr>
-          <w:sz w:val="24"/>
-          <w:szCs w:val="24"/>
-        </w:rPr>
-        <w:t>przeniesienia</w:t>
-      </w:r>
-      <w:r>
-        <w:rPr>
-          <w:sz w:val="24"/>
-          <w:szCs w:val="24"/>
-        </w:rPr>
-        <w:t xml:space="preserve"> nie odpowiedniej osoby należy skontaktować się z odpowiednią instancją aby poprawić zmiany w historii).</w:t>
+        <w:t>Przenieś_z_zespołu(@zesp,@cz) : Procedura usuwa z zespołu pracownika o indeksie @cz.  Atrybut "status" w tabeli Grupy_zespołów w krotce gdzie "pracownik" = @cz oraz "zespol" = @zesp zmienia się na "Przeniesiony". (W przypadku przeniesienia nie odpowiedniej osoby należy skontaktować się z odpowiednią instancją aby poprawić zmiany w historii).</w:t>
       </w:r>
     </w:p>
     <w:p>
@@ -875,6 +741,917 @@
           <w:szCs w:val="24"/>
         </w:rPr>
         <w:t>Projekty_zespołu(@zesp) : procedura wyświetla wszystkie projekty w , których bierze bądź brał udział zespół @zesp.</w:t>
+      </w:r>
+    </w:p>
+    <w:p>
+      <w:pPr>
+        <w:ind w:left="360"/>
+        <w:rPr>
+          <w:b/>
+          <w:bCs/>
+          <w:sz w:val="24"/>
+          <w:szCs w:val="24"/>
+        </w:rPr>
+      </w:pPr>
+      <w:r>
+        <w:rPr>
+          <w:b/>
+          <w:bCs/>
+          <w:sz w:val="24"/>
+          <w:szCs w:val="24"/>
+        </w:rPr>
+        <w:t>Zarządca działu :</w:t>
+      </w:r>
+    </w:p>
+    <w:p>
+      <w:pPr>
+        <w:ind w:left="360"/>
+        <w:rPr>
+          <w:b/>
+          <w:bCs/>
+          <w:sz w:val="24"/>
+          <w:szCs w:val="24"/>
+          <w:u w:val="single"/>
+        </w:rPr>
+      </w:pPr>
+      <w:r>
+        <w:rPr>
+          <w:sz w:val="24"/>
+          <w:szCs w:val="24"/>
+        </w:rPr>
+        <w:t xml:space="preserve">Należy pamiętać o tym , że zarządca działu jest także pracownikiem </w:t>
+      </w:r>
+      <w:r>
+        <w:t xml:space="preserve"> </w:t>
+      </w:r>
+      <w:r>
+        <w:rPr>
+          <w:sz w:val="24"/>
+          <w:szCs w:val="24"/>
+        </w:rPr>
+        <w:t>=&gt; może korzystać z funkcjonalności aplikacji jak zwykły pracownik</w:t>
+      </w:r>
+      <w:r>
+        <w:rPr>
+          <w:sz w:val="24"/>
+          <w:szCs w:val="24"/>
+        </w:rPr>
+        <w:t xml:space="preserve">. </w:t>
+      </w:r>
+      <w:r>
+        <w:rPr>
+          <w:sz w:val="24"/>
+          <w:szCs w:val="24"/>
+        </w:rPr>
+        <w:t>Natomiast z powodu posiadanych obowiązków dostaje także nowe możliwości</w:t>
+      </w:r>
+      <w:r>
+        <w:rPr>
+          <w:sz w:val="24"/>
+          <w:szCs w:val="24"/>
+        </w:rPr>
+        <w:t>.</w:t>
+      </w:r>
+      <w:r>
+        <w:rPr>
+          <w:sz w:val="24"/>
+          <w:szCs w:val="24"/>
+        </w:rPr>
+        <w:t xml:space="preserve"> </w:t>
+      </w:r>
+      <w:r>
+        <w:rPr>
+          <w:sz w:val="24"/>
+          <w:szCs w:val="24"/>
+        </w:rPr>
+        <w:t xml:space="preserve">Zadaniem zarządcy </w:t>
+      </w:r>
+      <w:r>
+        <w:rPr>
+          <w:sz w:val="24"/>
+          <w:szCs w:val="24"/>
+        </w:rPr>
+        <w:t>działu</w:t>
+      </w:r>
+      <w:r>
+        <w:rPr>
+          <w:sz w:val="24"/>
+          <w:szCs w:val="24"/>
+        </w:rPr>
+        <w:t xml:space="preserve"> jest nadzorowanie pracy określonego </w:t>
+      </w:r>
+      <w:r>
+        <w:rPr>
+          <w:sz w:val="24"/>
+          <w:szCs w:val="24"/>
+        </w:rPr>
+        <w:t xml:space="preserve">działu poprzez zarządzanie zleceniami i zespołami. Ponadto zarządca działu może sprawdzać oraz modyfikować wewnętrzne ustawienia zespołu. </w:t>
+      </w:r>
+      <w:r>
+        <w:rPr>
+          <w:sz w:val="24"/>
+          <w:szCs w:val="24"/>
+        </w:rPr>
+        <w:t xml:space="preserve">Podczas wywoływania swoich procedur korzysta z  parametrów  : @prac - do funkcjonalności dla zwykłego pracownika , @zesp - jest to parametr typu Integer oraz oznacza indeks zespołu , @cz - jest to parametr typu Integer oraz oznacza indeks członka </w:t>
+      </w:r>
+      <w:r>
+        <w:rPr>
+          <w:sz w:val="24"/>
+          <w:szCs w:val="24"/>
+        </w:rPr>
+        <w:lastRenderedPageBreak/>
+        <w:t>zespołu, @wyn - Nie ujemny integer określający wysokośc wynagrodzenia dla poszczególnego członka , @czas - Nie ujemny integer określający czas pracy</w:t>
+      </w:r>
+      <w:r>
+        <w:rPr>
+          <w:sz w:val="24"/>
+          <w:szCs w:val="24"/>
+        </w:rPr>
+        <w:t xml:space="preserve"> , @kl - Nie ujemny integer określający id klienta</w:t>
+      </w:r>
+      <w:r>
+        <w:rPr>
+          <w:sz w:val="24"/>
+          <w:szCs w:val="24"/>
+        </w:rPr>
+        <w:t>, @nazwa - varchar(90) okreslajacy nazwe  , @wart - Integer określający wartość , @zl - nie ujemny integer określający id zlecenia , @pr - nie ujemny integer określający id projektu</w:t>
+      </w:r>
+      <w:r>
+        <w:rPr>
+          <w:sz w:val="24"/>
+          <w:szCs w:val="24"/>
+        </w:rPr>
+        <w:t xml:space="preserve"> , @dz - nie ujemny integer określający id działu, @st - varchar(90) określający status projektu</w:t>
+      </w:r>
+      <w:r>
+        <w:rPr>
+          <w:sz w:val="24"/>
+          <w:szCs w:val="24"/>
+        </w:rPr>
+        <w:t xml:space="preserve">. Zarządca może ustalić wartość parametru </w:t>
+      </w:r>
+      <w:r>
+        <w:rPr>
+          <w:sz w:val="24"/>
+          <w:szCs w:val="24"/>
+        </w:rPr>
+        <w:t xml:space="preserve">@zesp, </w:t>
+      </w:r>
+      <w:r>
+        <w:rPr>
+          <w:sz w:val="24"/>
+          <w:szCs w:val="24"/>
+        </w:rPr>
+        <w:t xml:space="preserve">@cz  , @wyn </w:t>
+      </w:r>
+      <w:r>
+        <w:rPr>
+          <w:sz w:val="24"/>
+          <w:szCs w:val="24"/>
+        </w:rPr>
+        <w:t>,</w:t>
+      </w:r>
+      <w:r>
+        <w:rPr>
+          <w:sz w:val="24"/>
+          <w:szCs w:val="24"/>
+        </w:rPr>
+        <w:t xml:space="preserve"> @czas</w:t>
+      </w:r>
+      <w:r>
+        <w:rPr>
+          <w:sz w:val="24"/>
+          <w:szCs w:val="24"/>
+        </w:rPr>
+        <w:t xml:space="preserve"> , @kl ,@nazwa, @wart, @zl ,@pr , @st</w:t>
+      </w:r>
+      <w:r>
+        <w:rPr>
+          <w:sz w:val="24"/>
+          <w:szCs w:val="24"/>
+        </w:rPr>
+        <w:t xml:space="preserve"> jednak </w:t>
+      </w:r>
+      <w:r>
+        <w:rPr>
+          <w:b/>
+          <w:bCs/>
+          <w:sz w:val="24"/>
+          <w:szCs w:val="24"/>
+          <w:u w:val="single"/>
+        </w:rPr>
+        <w:t>NIE MOŻE ZMIENIIAĆ PARAMETRÓW @prac</w:t>
+      </w:r>
+      <w:r>
+        <w:rPr>
+          <w:b/>
+          <w:bCs/>
+          <w:sz w:val="24"/>
+          <w:szCs w:val="24"/>
+          <w:u w:val="single"/>
+        </w:rPr>
+        <w:t xml:space="preserve"> i @dz</w:t>
+      </w:r>
+      <w:r>
+        <w:rPr>
+          <w:b/>
+          <w:bCs/>
+          <w:sz w:val="24"/>
+          <w:szCs w:val="24"/>
+          <w:u w:val="single"/>
+        </w:rPr>
+        <w:t>!</w:t>
+      </w:r>
+    </w:p>
+    <w:p>
+      <w:pPr>
+        <w:pStyle w:val="Akapitzlist"/>
+        <w:numPr>
+          <w:ilvl w:val="0"/>
+          <w:numId w:val="3"/>
+        </w:numPr>
+        <w:rPr>
+          <w:sz w:val="24"/>
+          <w:szCs w:val="24"/>
+        </w:rPr>
+      </w:pPr>
+      <w:r>
+        <w:rPr>
+          <w:sz w:val="24"/>
+          <w:szCs w:val="24"/>
+        </w:rPr>
+        <w:t>Dodaj_klienta(@</w:t>
+      </w:r>
+      <w:r>
+        <w:rPr>
+          <w:sz w:val="24"/>
+          <w:szCs w:val="24"/>
+        </w:rPr>
+        <w:t>nazwa</w:t>
+      </w:r>
+      <w:r>
+        <w:rPr>
+          <w:sz w:val="24"/>
+          <w:szCs w:val="24"/>
+        </w:rPr>
+        <w:t>) : Procedura dodaje do tabeli Klienci</w:t>
+      </w:r>
+      <w:r>
+        <w:rPr>
+          <w:sz w:val="24"/>
+          <w:szCs w:val="24"/>
+        </w:rPr>
+        <w:t xml:space="preserve"> nowy wiersz gdzie Klienci.nazwa_klienta = @kl_nazwa.</w:t>
+      </w:r>
+    </w:p>
+    <w:p>
+      <w:pPr>
+        <w:pStyle w:val="Akapitzlist"/>
+        <w:numPr>
+          <w:ilvl w:val="0"/>
+          <w:numId w:val="3"/>
+        </w:numPr>
+        <w:rPr>
+          <w:sz w:val="24"/>
+          <w:szCs w:val="24"/>
+        </w:rPr>
+      </w:pPr>
+      <w:r>
+        <w:rPr>
+          <w:sz w:val="24"/>
+          <w:szCs w:val="24"/>
+        </w:rPr>
+        <w:t>Dodaj_zl</w:t>
+      </w:r>
+      <w:r>
+        <w:rPr>
+          <w:sz w:val="24"/>
+          <w:szCs w:val="24"/>
+        </w:rPr>
+        <w:t>e</w:t>
+      </w:r>
+      <w:r>
+        <w:rPr>
+          <w:sz w:val="24"/>
+          <w:szCs w:val="24"/>
+        </w:rPr>
+        <w:t>cenie(@kl,@wart</w:t>
+      </w:r>
+      <w:r>
+        <w:rPr>
+          <w:sz w:val="24"/>
+          <w:szCs w:val="24"/>
+        </w:rPr>
+        <w:t>,@dz</w:t>
+      </w:r>
+      <w:r>
+        <w:rPr>
+          <w:sz w:val="24"/>
+          <w:szCs w:val="24"/>
+        </w:rPr>
+        <w:t xml:space="preserve">) : Procedura dodaje do tabeli Zlecenia nowy wiersz gdzie Zlecenia.klient = @kl </w:t>
+      </w:r>
+      <w:r>
+        <w:rPr>
+          <w:sz w:val="24"/>
+          <w:szCs w:val="24"/>
+        </w:rPr>
+        <w:t xml:space="preserve">, Zlecenia.dzial = @dz </w:t>
+      </w:r>
+      <w:r>
+        <w:rPr>
+          <w:sz w:val="24"/>
+          <w:szCs w:val="24"/>
+        </w:rPr>
+        <w:t>oraz Zlecenia.wartosc_zlecenia = @wart_zl.</w:t>
+      </w:r>
+    </w:p>
+    <w:p>
+      <w:pPr>
+        <w:pStyle w:val="Akapitzlist"/>
+        <w:numPr>
+          <w:ilvl w:val="0"/>
+          <w:numId w:val="3"/>
+        </w:numPr>
+        <w:rPr>
+          <w:sz w:val="24"/>
+          <w:szCs w:val="24"/>
+        </w:rPr>
+      </w:pPr>
+      <w:r>
+        <w:rPr>
+          <w:sz w:val="24"/>
+          <w:szCs w:val="24"/>
+        </w:rPr>
+        <w:t>Utworz_projekt(@nazwa,@zl</w:t>
+      </w:r>
+      <w:r>
+        <w:rPr>
+          <w:sz w:val="24"/>
+          <w:szCs w:val="24"/>
+        </w:rPr>
+        <w:t>,@zesp</w:t>
+      </w:r>
+      <w:r>
+        <w:rPr>
+          <w:sz w:val="24"/>
+          <w:szCs w:val="24"/>
+        </w:rPr>
+        <w:t>)  :  Procedura dodaje do tabeli Projekty nowy wiersz gdzie Projekty.zlecenie = @zl oraz Projekty.nazwa_projektu  = @nazwa</w:t>
+      </w:r>
+      <w:r>
+        <w:rPr>
+          <w:sz w:val="24"/>
+          <w:szCs w:val="24"/>
+        </w:rPr>
+        <w:t xml:space="preserve"> oraz Projekty.zespol = @zesp</w:t>
+      </w:r>
+      <w:r>
+        <w:rPr>
+          <w:sz w:val="24"/>
+          <w:szCs w:val="24"/>
+        </w:rPr>
+        <w:t>.</w:t>
+      </w:r>
+      <w:r>
+        <w:rPr>
+          <w:sz w:val="24"/>
+          <w:szCs w:val="24"/>
+        </w:rPr>
+        <w:t xml:space="preserve"> Procedura nie wykonuje się jeżeli zespol o indeksie @zesp nie należy do działu.</w:t>
+      </w:r>
+    </w:p>
+    <w:p>
+      <w:pPr>
+        <w:pStyle w:val="Akapitzlist"/>
+        <w:numPr>
+          <w:ilvl w:val="0"/>
+          <w:numId w:val="3"/>
+        </w:numPr>
+        <w:rPr>
+          <w:sz w:val="24"/>
+          <w:szCs w:val="24"/>
+        </w:rPr>
+      </w:pPr>
+      <w:r>
+        <w:rPr>
+          <w:sz w:val="24"/>
+          <w:szCs w:val="24"/>
+        </w:rPr>
+        <w:t xml:space="preserve"> Ustal_budżet_projektu(@pr , @wart</w:t>
+      </w:r>
+      <w:r>
+        <w:rPr>
+          <w:sz w:val="24"/>
+          <w:szCs w:val="24"/>
+        </w:rPr>
+        <w:t>,@dz</w:t>
+      </w:r>
+      <w:r>
+        <w:rPr>
+          <w:sz w:val="24"/>
+          <w:szCs w:val="24"/>
+        </w:rPr>
+        <w:t>) : Procedura modyfikuje tabele Projekty , w miejscu gdzie "id_projektu" = @pr</w:t>
+      </w:r>
+      <w:r>
+        <w:rPr>
+          <w:sz w:val="24"/>
+          <w:szCs w:val="24"/>
+        </w:rPr>
+        <w:t xml:space="preserve"> w atrybucie "przydzielony_budzet" wpisuje wartosc @wart.</w:t>
+      </w:r>
+      <w:r>
+        <w:rPr>
+          <w:sz w:val="24"/>
+          <w:szCs w:val="24"/>
+        </w:rPr>
+        <w:t>Procedura nie wykonuje się jeżeli</w:t>
+      </w:r>
+      <w:r>
+        <w:rPr>
+          <w:sz w:val="24"/>
+          <w:szCs w:val="24"/>
+        </w:rPr>
+        <w:t xml:space="preserve"> zlecenie przydzielone do projektu (Projekt.zlecenie nie należy do działu =&gt; porownuje odpowiadajacy atrybut Zlecenia.dzial z @dz w miejscu gdzie Zlecenia.id_zlecenia = Projekty.zlecenie i Projekty.id_projektu = @pr)</w:t>
+      </w:r>
+    </w:p>
+    <w:p>
+      <w:pPr>
+        <w:pStyle w:val="Akapitzlist"/>
+        <w:numPr>
+          <w:ilvl w:val="0"/>
+          <w:numId w:val="3"/>
+        </w:numPr>
+        <w:rPr>
+          <w:sz w:val="24"/>
+          <w:szCs w:val="24"/>
+        </w:rPr>
+      </w:pPr>
+      <w:r>
+        <w:rPr>
+          <w:sz w:val="24"/>
+          <w:szCs w:val="24"/>
+        </w:rPr>
+        <w:t xml:space="preserve">Sprawdź_bilans(@dz) : </w:t>
+      </w:r>
+      <w:r>
+        <w:rPr>
+          <w:sz w:val="24"/>
+          <w:szCs w:val="24"/>
+        </w:rPr>
+        <w:t>Funkcja</w:t>
+      </w:r>
+      <w:r>
+        <w:rPr>
+          <w:sz w:val="24"/>
+          <w:szCs w:val="24"/>
+        </w:rPr>
+        <w:t xml:space="preserve"> wyświetla wszystkie zlecenia podjete przez dział oraz ich wartosc, wszystkie projekty realizowane przez dzial  oraz ich budżety wraz z zespołami które je realizuja oraz wszystkie zespoły znajdujące się w dziale oraz ich budżety. Nastepnie od sumy wszystkich zleceń odejmuje sume budzetow wszystkich </w:t>
+      </w:r>
+      <w:r>
+        <w:rPr>
+          <w:sz w:val="24"/>
+          <w:szCs w:val="24"/>
+        </w:rPr>
+        <w:t xml:space="preserve">zespołów </w:t>
+      </w:r>
+      <w:r>
+        <w:rPr>
+          <w:sz w:val="24"/>
+          <w:szCs w:val="24"/>
+        </w:rPr>
+        <w:t>i pokazuje wynik.</w:t>
+      </w:r>
+    </w:p>
+    <w:p>
+      <w:pPr>
+        <w:pStyle w:val="Akapitzlist"/>
+        <w:numPr>
+          <w:ilvl w:val="0"/>
+          <w:numId w:val="3"/>
+        </w:numPr>
+        <w:rPr>
+          <w:sz w:val="24"/>
+          <w:szCs w:val="24"/>
+        </w:rPr>
+      </w:pPr>
+      <w:r>
+        <w:rPr>
+          <w:sz w:val="24"/>
+          <w:szCs w:val="24"/>
+        </w:rPr>
+        <w:t>Zlecenenie_info(@zl</w:t>
+      </w:r>
+      <w:r>
+        <w:rPr>
+          <w:sz w:val="24"/>
+          <w:szCs w:val="24"/>
+        </w:rPr>
+        <w:t xml:space="preserve"> ,@dz</w:t>
+      </w:r>
+      <w:r>
+        <w:rPr>
+          <w:sz w:val="24"/>
+          <w:szCs w:val="24"/>
+        </w:rPr>
+        <w:t xml:space="preserve">) : Procedura </w:t>
+      </w:r>
+      <w:r>
+        <w:rPr>
+          <w:sz w:val="24"/>
+          <w:szCs w:val="24"/>
+        </w:rPr>
+        <w:t xml:space="preserve">jeżeli Zlecenia.dział = @dz </w:t>
+      </w:r>
+      <w:r>
+        <w:rPr>
+          <w:sz w:val="24"/>
+          <w:szCs w:val="24"/>
+        </w:rPr>
+        <w:t>wyswietla z tabeli Zlecenia w miesjcu gdzie "id_zlecenia" = @zl  atrybut "wartosc_zlecenia" oraz "klient" oraz z tabeli Projekty w miejscu gdzie Projekty.zlecenie = @zl wszystkie informacje z tabeli.</w:t>
+      </w:r>
+      <w:r>
+        <w:rPr>
+          <w:sz w:val="24"/>
+          <w:szCs w:val="24"/>
+        </w:rPr>
+        <w:t xml:space="preserve"> </w:t>
+      </w:r>
+    </w:p>
+    <w:p>
+      <w:pPr>
+        <w:pStyle w:val="Akapitzlist"/>
+        <w:numPr>
+          <w:ilvl w:val="0"/>
+          <w:numId w:val="3"/>
+        </w:numPr>
+        <w:rPr>
+          <w:sz w:val="24"/>
+          <w:szCs w:val="24"/>
+        </w:rPr>
+      </w:pPr>
+      <w:r>
+        <w:rPr>
+          <w:sz w:val="24"/>
+          <w:szCs w:val="24"/>
+        </w:rPr>
+        <w:t>Zmień_status(@pr , @st</w:t>
+      </w:r>
+      <w:r>
+        <w:rPr>
+          <w:sz w:val="24"/>
+          <w:szCs w:val="24"/>
+        </w:rPr>
+        <w:t>, @dz</w:t>
+      </w:r>
+      <w:r>
+        <w:rPr>
+          <w:sz w:val="24"/>
+          <w:szCs w:val="24"/>
+        </w:rPr>
+        <w:t xml:space="preserve">) : Procedura modyfikuje tabele Projekty w miejscu gdzie </w:t>
+      </w:r>
+      <w:r>
+        <w:rPr>
+          <w:sz w:val="24"/>
+          <w:szCs w:val="24"/>
+        </w:rPr>
+        <w:t>atrybut "id_projektu" = @pr ustawia atrybut "status" na wartosc @st.</w:t>
+      </w:r>
+      <w:r>
+        <w:rPr>
+          <w:sz w:val="24"/>
+          <w:szCs w:val="24"/>
+        </w:rPr>
+        <w:t xml:space="preserve"> Jeżeli projekt jest wykonywany przez zespół , którego dział = @dz.</w:t>
+      </w:r>
+    </w:p>
+    <w:p>
+      <w:pPr>
+        <w:pStyle w:val="Akapitzlist"/>
+        <w:numPr>
+          <w:ilvl w:val="0"/>
+          <w:numId w:val="3"/>
+        </w:numPr>
+        <w:rPr>
+          <w:sz w:val="24"/>
+          <w:szCs w:val="24"/>
+        </w:rPr>
+      </w:pPr>
+      <w:r>
+        <w:rPr>
+          <w:sz w:val="24"/>
+          <w:szCs w:val="24"/>
+        </w:rPr>
+        <w:t>Zatwierdź_budżet(@dz) : Funkcja działa jako transakcja , modyfikuje wartosci tabeli Zespoly.budzet ustawiajac sume z  wartosci z Projekty.przydzielony_budzet  wszedzie tam gdzie Zespoly.id_zespolu = Projekty.zespol.</w:t>
+      </w:r>
+    </w:p>
+    <w:p>
+      <w:pPr>
+        <w:pStyle w:val="Akapitzlist"/>
+        <w:numPr>
+          <w:ilvl w:val="0"/>
+          <w:numId w:val="3"/>
+        </w:numPr>
+        <w:rPr>
+          <w:sz w:val="24"/>
+          <w:szCs w:val="24"/>
+        </w:rPr>
+      </w:pPr>
+      <w:r>
+        <w:rPr>
+          <w:sz w:val="24"/>
+          <w:szCs w:val="24"/>
+        </w:rPr>
+        <w:t>ZM_zarzadcy_zespolu(@zesp,@cz,@dz) : Procedura zmienia status obecnego zarządcy zespołu o indekscie @</w:t>
+      </w:r>
+      <w:r>
+        <w:rPr>
+          <w:sz w:val="24"/>
+          <w:szCs w:val="24"/>
+        </w:rPr>
+        <w:t>zesp na "Były zarządca" oraz ustanawia członka zespołu o indeksie @cz nowym zarządcą zmieniając mu asttaus na "Zarządca". Procedura nie wykonuje się jeżeli dział zespołu != @dz.</w:t>
+      </w:r>
+      <w:r>
+        <w:rPr>
+          <w:sz w:val="24"/>
+          <w:szCs w:val="24"/>
+        </w:rPr>
+        <w:t xml:space="preserve"> </w:t>
+      </w:r>
+    </w:p>
+    <w:p>
+      <w:pPr>
+        <w:pStyle w:val="Akapitzlist"/>
+        <w:rPr>
+          <w:b/>
+          <w:bCs/>
+          <w:sz w:val="24"/>
+          <w:szCs w:val="24"/>
+        </w:rPr>
+      </w:pPr>
+    </w:p>
+    <w:p>
+      <w:pPr>
+        <w:pStyle w:val="Akapitzlist"/>
+        <w:rPr>
+          <w:b/>
+          <w:bCs/>
+          <w:sz w:val="24"/>
+          <w:szCs w:val="24"/>
+        </w:rPr>
+      </w:pPr>
+      <w:r>
+        <w:rPr>
+          <w:b/>
+          <w:bCs/>
+          <w:sz w:val="24"/>
+          <w:szCs w:val="24"/>
+        </w:rPr>
+        <w:lastRenderedPageBreak/>
+        <w:t>Szef :</w:t>
+      </w:r>
+    </w:p>
+    <w:p>
+      <w:pPr>
+        <w:pStyle w:val="Akapitzlist"/>
+        <w:rPr>
+          <w:sz w:val="24"/>
+          <w:szCs w:val="24"/>
+        </w:rPr>
+      </w:pPr>
+      <w:r>
+        <w:rPr>
+          <w:sz w:val="24"/>
+          <w:szCs w:val="24"/>
+        </w:rPr>
+        <w:t xml:space="preserve">Jest  to osoba z najwyższym poziomem dostepu równym administratorowi bazy danych. Zatrudnia i zwalnia pracowników oraz ma możliwość korygowania błędów. </w:t>
+      </w:r>
+    </w:p>
+    <w:p>
+      <w:pPr>
+        <w:pStyle w:val="Akapitzlist"/>
+        <w:rPr>
+          <w:b/>
+          <w:bCs/>
+          <w:sz w:val="24"/>
+          <w:szCs w:val="24"/>
+          <w:u w:val="single"/>
+        </w:rPr>
+      </w:pPr>
+      <w:r>
+        <w:rPr>
+          <w:sz w:val="24"/>
+          <w:szCs w:val="24"/>
+        </w:rPr>
+        <w:t>Podczas wywoływania swoich procedur korzysta z  parametrów  : @prac - do funkcjonalności dla zwykłego pracownika , @zesp - jest to parametr typu Integer oraz oznacza indeks zespołu , @cz - jest to parametr typu Integer oraz oznacza indeks członka zespołu, @wyn - Nie ujemny integer określający wysokośc wynagrodzenia dla poszczególnego członka , @czas - Nie ujemny integer określający czas pracy</w:t>
+      </w:r>
+      <w:r>
+        <w:rPr>
+          <w:sz w:val="24"/>
+          <w:szCs w:val="24"/>
+        </w:rPr>
+        <w:t xml:space="preserve"> , @kl - Nie ujemny integer określający id klienta, @nazwa - varchar(90) okreslajacy nazwe  , @wart - Integer określający wartość , @zl - nie ujemny integer określający id zlecenia , @pr - nie ujemny integer określający id projektu , @dz - nie ujemny integer określający id działu, @st - varchar(90) określający status projektu</w:t>
+      </w:r>
+      <w:r>
+        <w:rPr>
+          <w:sz w:val="24"/>
+          <w:szCs w:val="24"/>
+        </w:rPr>
+        <w:t xml:space="preserve"> , @atr - varchar(90) określający atrybut w tabeli</w:t>
+      </w:r>
+      <w:r>
+        <w:rPr>
+          <w:sz w:val="24"/>
+          <w:szCs w:val="24"/>
+        </w:rPr>
+        <w:t>.</w:t>
+      </w:r>
+      <w:r>
+        <w:rPr>
+          <w:sz w:val="24"/>
+          <w:szCs w:val="24"/>
+        </w:rPr>
+        <w:t xml:space="preserve"> </w:t>
+      </w:r>
+      <w:r>
+        <w:rPr>
+          <w:b/>
+          <w:bCs/>
+          <w:sz w:val="24"/>
+          <w:szCs w:val="24"/>
+          <w:u w:val="single"/>
+        </w:rPr>
+        <w:t xml:space="preserve">MOŻE USTALIĆ WARTOŚĆ KAŻDEGO PARAMETRU ! </w:t>
+      </w:r>
+    </w:p>
+    <w:p>
+      <w:pPr>
+        <w:pStyle w:val="Akapitzlist"/>
+        <w:numPr>
+          <w:ilvl w:val="0"/>
+          <w:numId w:val="4"/>
+        </w:numPr>
+        <w:rPr>
+          <w:sz w:val="24"/>
+          <w:szCs w:val="24"/>
+        </w:rPr>
+      </w:pPr>
+      <w:r>
+        <w:rPr>
+          <w:sz w:val="24"/>
+          <w:szCs w:val="24"/>
+        </w:rPr>
+        <w:t>Korekta_danych(@prac,@atr) : Procedura modyfikuje wartości w tabeli Pracownik w miejscu gdzie "id_pracownika" = @prac . Procedura modyfikuje atrybut @atr.</w:t>
+      </w:r>
+    </w:p>
+    <w:p>
+      <w:pPr>
+        <w:pStyle w:val="Akapitzlist"/>
+        <w:numPr>
+          <w:ilvl w:val="0"/>
+          <w:numId w:val="4"/>
+        </w:numPr>
+        <w:rPr>
+          <w:sz w:val="24"/>
+          <w:szCs w:val="24"/>
+        </w:rPr>
+      </w:pPr>
+      <w:r>
+        <w:rPr>
+          <w:sz w:val="24"/>
+          <w:szCs w:val="24"/>
+        </w:rPr>
+        <w:t xml:space="preserve">Korekta_historii(@prac,@zesp,@atr) : Procedura modyfikuje wartości w tabeli Grupy_zespołów w miejscu gdzie "pracownik" = @prac oraz "zespol" = @zesp, modyfikuje atrybut @art (zazwyczaj powinien być to status) istnieje tez możliwośc wpisania w miejsce @atr "Delete" wtedy procedura usuwa wiersz  a tabelii. </w:t>
+      </w:r>
+    </w:p>
+    <w:p>
+      <w:pPr>
+        <w:pStyle w:val="Akapitzlist"/>
+        <w:numPr>
+          <w:ilvl w:val="0"/>
+          <w:numId w:val="4"/>
+        </w:numPr>
+        <w:rPr>
+          <w:sz w:val="24"/>
+          <w:szCs w:val="24"/>
+        </w:rPr>
+      </w:pPr>
+      <w:r>
+        <w:rPr>
+          <w:sz w:val="24"/>
+          <w:szCs w:val="24"/>
+        </w:rPr>
+        <w:t>Dodaj_dział(@prac, @nazwa) : Procedura dodaje do tabeli Działy nowy dział , gdzie wartośc atrybutu zarządca_działu = @prac oraz nazwa_działu = @nazwa.</w:t>
+      </w:r>
+    </w:p>
+    <w:p>
+      <w:pPr>
+        <w:pStyle w:val="Akapitzlist"/>
+        <w:numPr>
+          <w:ilvl w:val="0"/>
+          <w:numId w:val="4"/>
+        </w:numPr>
+        <w:rPr>
+          <w:sz w:val="24"/>
+          <w:szCs w:val="24"/>
+        </w:rPr>
+      </w:pPr>
+      <w:r>
+        <w:rPr>
+          <w:sz w:val="24"/>
+          <w:szCs w:val="24"/>
+        </w:rPr>
+        <w:t xml:space="preserve">Zwolnij_pracownika(@prac) : Procedura usuwa </w:t>
+      </w:r>
+      <w:r>
+        <w:rPr>
+          <w:sz w:val="24"/>
+          <w:szCs w:val="24"/>
+        </w:rPr>
+        <w:t xml:space="preserve">z tabel Loginy i Hasła krotki gdzie id_pracownika = @prac . Ponadto zmienia status pracownika o indeksie @prac we wszystkich projektach na "Były pracownik". </w:t>
+      </w:r>
+    </w:p>
+    <w:p>
+      <w:pPr>
+        <w:pStyle w:val="Akapitzlist"/>
+        <w:numPr>
+          <w:ilvl w:val="0"/>
+          <w:numId w:val="4"/>
+        </w:numPr>
+        <w:rPr>
+          <w:sz w:val="24"/>
+          <w:szCs w:val="24"/>
+        </w:rPr>
+      </w:pPr>
+      <w:r>
+        <w:rPr>
+          <w:sz w:val="24"/>
+          <w:szCs w:val="24"/>
+        </w:rPr>
+        <w:t>ZM_zarządcy_działu(@dz , @prac) : Procedura modyfikuje tabele Działy zmieniając atrubut zarządca_działu na @prac w miejscu gdzie id_działu = @dz.</w:t>
+      </w:r>
+    </w:p>
+    <w:p>
+      <w:pPr>
+        <w:pStyle w:val="Akapitzlist"/>
+        <w:numPr>
+          <w:ilvl w:val="0"/>
+          <w:numId w:val="4"/>
+        </w:numPr>
+        <w:rPr>
+          <w:sz w:val="24"/>
+          <w:szCs w:val="24"/>
+        </w:rPr>
+      </w:pPr>
+      <w:r>
+        <w:rPr>
+          <w:sz w:val="24"/>
+          <w:szCs w:val="24"/>
+        </w:rPr>
+        <w:t>Przeniesienie_zlecenia(@zl, @dz)  : Procedura działa transakcyjnie, zmiania status wszystkich projektów związanych z zleceniem @zl  na "Zamkniety" oraz redukuje ich budżety do zera. Nastepnie modyfikuje  tabele Zlecenia gdzie id_zlecenia = @zl zmieniając wartość dzial na @dz.</w:t>
+      </w:r>
+    </w:p>
+    <w:p>
+      <w:pPr>
+        <w:pStyle w:val="Akapitzlist"/>
+        <w:numPr>
+          <w:ilvl w:val="0"/>
+          <w:numId w:val="4"/>
+        </w:numPr>
+        <w:rPr>
+          <w:sz w:val="24"/>
+          <w:szCs w:val="24"/>
+        </w:rPr>
+      </w:pPr>
+      <w:r>
+        <w:rPr>
+          <w:sz w:val="24"/>
+          <w:szCs w:val="24"/>
+        </w:rPr>
+        <w:t xml:space="preserve">Zamknij_dział(@dz) : Procedura działa transakcyjnie , wywołuje procedure Przeniesienie_zlecenia dla każdego zlecenia w dziale @dz (podczas uruchomienia wyświetla się okno pytające do , którego działu przenieśc zlecenie). </w:t>
+      </w:r>
+      <w:r>
+        <w:rPr>
+          <w:sz w:val="24"/>
+          <w:szCs w:val="24"/>
+        </w:rPr>
+        <w:t>N</w:t>
+      </w:r>
+      <w:r>
+        <w:rPr>
+          <w:sz w:val="24"/>
+          <w:szCs w:val="24"/>
+        </w:rPr>
+        <w:t xml:space="preserve">astępnie usuwa wszystkich pracowników z zespołów które należą do @dz (Szef może wywoływać procedury zarządcy zespołu). </w:t>
+      </w:r>
+      <w:r>
+        <w:rPr>
+          <w:sz w:val="24"/>
+          <w:szCs w:val="24"/>
+        </w:rPr>
+        <w:t xml:space="preserve">Następnie zmienia zarządce działu na 0. </w:t>
       </w:r>
     </w:p>
     <w:p>
@@ -909,6 +1686,232 @@
 <file path=word/numbering.xml><?xml version="1.0" encoding="utf-8"?>
 <w:numbering xmlns:wpc="http://schemas.microsoft.com/office/word/2010/wordprocessingCanvas" xmlns:cx="http://schemas.microsoft.com/office/drawing/2014/chartex" xmlns:cx1="http://schemas.microsoft.com/office/drawing/2015/9/8/chartex" xmlns:cx2="http://schemas.microsoft.com/office/drawing/2015/10/21/chartex" xmlns:cx3="http://schemas.microsoft.com/office/drawing/2016/5/9/chartex" xmlns:cx4="http://schemas.microsoft.com/office/drawing/2016/5/10/chartex" xmlns:cx5="http://schemas.microsoft.com/office/drawing/2016/5/11/chartex" xmlns:cx6="http://schemas.microsoft.com/office/drawing/2016/5/12/chartex" xmlns:cx7="http://schemas.microsoft.com/office/drawing/2016/5/13/chartex" xmlns:cx8="http://schemas.microsoft.com/office/drawing/2016/5/14/chartex" xmlns:mc="http://schemas.openxmlformats.org/markup-compatibility/2006" xmlns:aink="http://schemas.microsoft.com/office/drawing/2016/ink" xmlns:am3d="http://schemas.microsoft.com/office/drawing/2017/model3d" xmlns:o="urn:schemas-microsoft-com:office:office" xmlns:r="http://schemas.openxmlformats.org/officeDocument/2006/relationships" xmlns:m="http://schemas.openxmlformats.org/officeDocument/2006/math" xmlns:v="urn:schemas-microsoft-com:vml" xmlns:wp14="http://schemas.microsoft.com/office/word/2010/wordprocessingDrawing" xmlns:wp="http://schemas.openxmlformats.org/drawingml/2006/wordprocessingDrawing" xmlns:w10="urn:schemas-microsoft-com:office:word" xmlns:w="http://schemas.openxmlformats.org/wordprocessingml/2006/main" xmlns:w14="http://schemas.microsoft.com/office/word/2010/wordml" xmlns:w15="http://schemas.microsoft.com/office/word/2012/wordml" xmlns:w16cex="http://schemas.microsoft.com/office/word/2018/wordml/cex" xmlns:w16cid="http://schemas.microsoft.com/office/word/2016/wordml/cid" xmlns:w16="http://schemas.microsoft.com/office/word/2018/wordml" xmlns:w16se="http://schemas.microsoft.com/office/word/2015/wordml/symex" xmlns:wpg="http://schemas.microsoft.com/office/word/2010/wordprocessingGroup" xmlns:wpi="http://schemas.microsoft.com/office/word/2010/wordprocessingInk" xmlns:wne="http://schemas.microsoft.com/office/word/2006/wordml" xmlns:wps="http://schemas.microsoft.com/office/word/2010/wordprocessingShape" mc:Ignorable="w14 w15 w16se w16cid w16 w16cex wp14">
   <w:abstractNum w:abstractNumId="0" w15:restartNumberingAfterBreak="0">
+    <w:nsid w:val="0AA174E7"/>
+    <w:multiLevelType w:val="hybridMultilevel"/>
+    <w:tmpl w:val="3B8E1482"/>
+    <w:lvl w:ilvl="0" w:tplc="04150001">
+      <w:start w:val="1"/>
+      <w:numFmt w:val="bullet"/>
+      <w:lvlText w:val=""/>
+      <w:lvlJc w:val="left"/>
+      <w:pPr>
+        <w:ind w:left="1080" w:hanging="360"/>
+      </w:pPr>
+      <w:rPr>
+        <w:rFonts w:ascii="Symbol" w:hAnsi="Symbol" w:hint="default"/>
+      </w:rPr>
+    </w:lvl>
+    <w:lvl w:ilvl="1" w:tplc="04150003" w:tentative="1">
+      <w:start w:val="1"/>
+      <w:numFmt w:val="bullet"/>
+      <w:lvlText w:val="o"/>
+      <w:lvlJc w:val="left"/>
+      <w:pPr>
+        <w:ind w:left="1800" w:hanging="360"/>
+      </w:pPr>
+      <w:rPr>
+        <w:rFonts w:ascii="Courier New" w:hAnsi="Courier New" w:cs="Courier New" w:hint="default"/>
+      </w:rPr>
+    </w:lvl>
+    <w:lvl w:ilvl="2" w:tplc="04150005" w:tentative="1">
+      <w:start w:val="1"/>
+      <w:numFmt w:val="bullet"/>
+      <w:lvlText w:val=""/>
+      <w:lvlJc w:val="left"/>
+      <w:pPr>
+        <w:ind w:left="2520" w:hanging="360"/>
+      </w:pPr>
+      <w:rPr>
+        <w:rFonts w:ascii="Wingdings" w:hAnsi="Wingdings" w:hint="default"/>
+      </w:rPr>
+    </w:lvl>
+    <w:lvl w:ilvl="3" w:tplc="04150001" w:tentative="1">
+      <w:start w:val="1"/>
+      <w:numFmt w:val="bullet"/>
+      <w:lvlText w:val=""/>
+      <w:lvlJc w:val="left"/>
+      <w:pPr>
+        <w:ind w:left="3240" w:hanging="360"/>
+      </w:pPr>
+      <w:rPr>
+        <w:rFonts w:ascii="Symbol" w:hAnsi="Symbol" w:hint="default"/>
+      </w:rPr>
+    </w:lvl>
+    <w:lvl w:ilvl="4" w:tplc="04150003" w:tentative="1">
+      <w:start w:val="1"/>
+      <w:numFmt w:val="bullet"/>
+      <w:lvlText w:val="o"/>
+      <w:lvlJc w:val="left"/>
+      <w:pPr>
+        <w:ind w:left="3960" w:hanging="360"/>
+      </w:pPr>
+      <w:rPr>
+        <w:rFonts w:ascii="Courier New" w:hAnsi="Courier New" w:cs="Courier New" w:hint="default"/>
+      </w:rPr>
+    </w:lvl>
+    <w:lvl w:ilvl="5" w:tplc="04150005" w:tentative="1">
+      <w:start w:val="1"/>
+      <w:numFmt w:val="bullet"/>
+      <w:lvlText w:val=""/>
+      <w:lvlJc w:val="left"/>
+      <w:pPr>
+        <w:ind w:left="4680" w:hanging="360"/>
+      </w:pPr>
+      <w:rPr>
+        <w:rFonts w:ascii="Wingdings" w:hAnsi="Wingdings" w:hint="default"/>
+      </w:rPr>
+    </w:lvl>
+    <w:lvl w:ilvl="6" w:tplc="04150001" w:tentative="1">
+      <w:start w:val="1"/>
+      <w:numFmt w:val="bullet"/>
+      <w:lvlText w:val=""/>
+      <w:lvlJc w:val="left"/>
+      <w:pPr>
+        <w:ind w:left="5400" w:hanging="360"/>
+      </w:pPr>
+      <w:rPr>
+        <w:rFonts w:ascii="Symbol" w:hAnsi="Symbol" w:hint="default"/>
+      </w:rPr>
+    </w:lvl>
+    <w:lvl w:ilvl="7" w:tplc="04150003" w:tentative="1">
+      <w:start w:val="1"/>
+      <w:numFmt w:val="bullet"/>
+      <w:lvlText w:val="o"/>
+      <w:lvlJc w:val="left"/>
+      <w:pPr>
+        <w:ind w:left="6120" w:hanging="360"/>
+      </w:pPr>
+      <w:rPr>
+        <w:rFonts w:ascii="Courier New" w:hAnsi="Courier New" w:cs="Courier New" w:hint="default"/>
+      </w:rPr>
+    </w:lvl>
+    <w:lvl w:ilvl="8" w:tplc="04150005" w:tentative="1">
+      <w:start w:val="1"/>
+      <w:numFmt w:val="bullet"/>
+      <w:lvlText w:val=""/>
+      <w:lvlJc w:val="left"/>
+      <w:pPr>
+        <w:ind w:left="6840" w:hanging="360"/>
+      </w:pPr>
+      <w:rPr>
+        <w:rFonts w:ascii="Wingdings" w:hAnsi="Wingdings" w:hint="default"/>
+      </w:rPr>
+    </w:lvl>
+  </w:abstractNum>
+  <w:abstractNum w:abstractNumId="1" w15:restartNumberingAfterBreak="0">
+    <w:nsid w:val="26B931E8"/>
+    <w:multiLevelType w:val="hybridMultilevel"/>
+    <w:tmpl w:val="8A58EA7E"/>
+    <w:lvl w:ilvl="0" w:tplc="04150001">
+      <w:start w:val="1"/>
+      <w:numFmt w:val="bullet"/>
+      <w:lvlText w:val=""/>
+      <w:lvlJc w:val="left"/>
+      <w:pPr>
+        <w:ind w:left="1440" w:hanging="360"/>
+      </w:pPr>
+      <w:rPr>
+        <w:rFonts w:ascii="Symbol" w:hAnsi="Symbol" w:hint="default"/>
+      </w:rPr>
+    </w:lvl>
+    <w:lvl w:ilvl="1" w:tplc="04150003" w:tentative="1">
+      <w:start w:val="1"/>
+      <w:numFmt w:val="bullet"/>
+      <w:lvlText w:val="o"/>
+      <w:lvlJc w:val="left"/>
+      <w:pPr>
+        <w:ind w:left="2160" w:hanging="360"/>
+      </w:pPr>
+      <w:rPr>
+        <w:rFonts w:ascii="Courier New" w:hAnsi="Courier New" w:cs="Courier New" w:hint="default"/>
+      </w:rPr>
+    </w:lvl>
+    <w:lvl w:ilvl="2" w:tplc="04150005" w:tentative="1">
+      <w:start w:val="1"/>
+      <w:numFmt w:val="bullet"/>
+      <w:lvlText w:val=""/>
+      <w:lvlJc w:val="left"/>
+      <w:pPr>
+        <w:ind w:left="2880" w:hanging="360"/>
+      </w:pPr>
+      <w:rPr>
+        <w:rFonts w:ascii="Wingdings" w:hAnsi="Wingdings" w:hint="default"/>
+      </w:rPr>
+    </w:lvl>
+    <w:lvl w:ilvl="3" w:tplc="04150001" w:tentative="1">
+      <w:start w:val="1"/>
+      <w:numFmt w:val="bullet"/>
+      <w:lvlText w:val=""/>
+      <w:lvlJc w:val="left"/>
+      <w:pPr>
+        <w:ind w:left="3600" w:hanging="360"/>
+      </w:pPr>
+      <w:rPr>
+        <w:rFonts w:ascii="Symbol" w:hAnsi="Symbol" w:hint="default"/>
+      </w:rPr>
+    </w:lvl>
+    <w:lvl w:ilvl="4" w:tplc="04150003" w:tentative="1">
+      <w:start w:val="1"/>
+      <w:numFmt w:val="bullet"/>
+      <w:lvlText w:val="o"/>
+      <w:lvlJc w:val="left"/>
+      <w:pPr>
+        <w:ind w:left="4320" w:hanging="360"/>
+      </w:pPr>
+      <w:rPr>
+        <w:rFonts w:ascii="Courier New" w:hAnsi="Courier New" w:cs="Courier New" w:hint="default"/>
+      </w:rPr>
+    </w:lvl>
+    <w:lvl w:ilvl="5" w:tplc="04150005" w:tentative="1">
+      <w:start w:val="1"/>
+      <w:numFmt w:val="bullet"/>
+      <w:lvlText w:val=""/>
+      <w:lvlJc w:val="left"/>
+      <w:pPr>
+        <w:ind w:left="5040" w:hanging="360"/>
+      </w:pPr>
+      <w:rPr>
+        <w:rFonts w:ascii="Wingdings" w:hAnsi="Wingdings" w:hint="default"/>
+      </w:rPr>
+    </w:lvl>
+    <w:lvl w:ilvl="6" w:tplc="04150001" w:tentative="1">
+      <w:start w:val="1"/>
+      <w:numFmt w:val="bullet"/>
+      <w:lvlText w:val=""/>
+      <w:lvlJc w:val="left"/>
+      <w:pPr>
+        <w:ind w:left="5760" w:hanging="360"/>
+      </w:pPr>
+      <w:rPr>
+        <w:rFonts w:ascii="Symbol" w:hAnsi="Symbol" w:hint="default"/>
+      </w:rPr>
+    </w:lvl>
+    <w:lvl w:ilvl="7" w:tplc="04150003" w:tentative="1">
+      <w:start w:val="1"/>
+      <w:numFmt w:val="bullet"/>
+      <w:lvlText w:val="o"/>
+      <w:lvlJc w:val="left"/>
+      <w:pPr>
+        <w:ind w:left="6480" w:hanging="360"/>
+      </w:pPr>
+      <w:rPr>
+        <w:rFonts w:ascii="Courier New" w:hAnsi="Courier New" w:cs="Courier New" w:hint="default"/>
+      </w:rPr>
+    </w:lvl>
+    <w:lvl w:ilvl="8" w:tplc="04150005" w:tentative="1">
+      <w:start w:val="1"/>
+      <w:numFmt w:val="bullet"/>
+      <w:lvlText w:val=""/>
+      <w:lvlJc w:val="left"/>
+      <w:pPr>
+        <w:ind w:left="7200" w:hanging="360"/>
+      </w:pPr>
+      <w:rPr>
+        <w:rFonts w:ascii="Wingdings" w:hAnsi="Wingdings" w:hint="default"/>
+      </w:rPr>
+    </w:lvl>
+  </w:abstractNum>
+  <w:abstractNum w:abstractNumId="2" w15:restartNumberingAfterBreak="0">
     <w:nsid w:val="3F2701E8"/>
     <w:multiLevelType w:val="hybridMultilevel"/>
     <w:tmpl w:val="C3A63B9C"/>
@@ -1021,7 +2024,7 @@
       </w:rPr>
     </w:lvl>
   </w:abstractNum>
-  <w:abstractNum w:abstractNumId="1" w15:restartNumberingAfterBreak="0">
+  <w:abstractNum w:abstractNumId="3" w15:restartNumberingAfterBreak="0">
     <w:nsid w:val="44FD70E4"/>
     <w:multiLevelType w:val="hybridMultilevel"/>
     <w:tmpl w:val="673E1498"/>
@@ -1135,10 +2138,16 @@
     </w:lvl>
   </w:abstractNum>
   <w:num w:numId="1">
-    <w:abstractNumId w:val="1"/>
+    <w:abstractNumId w:val="3"/>
   </w:num>
   <w:num w:numId="2">
+    <w:abstractNumId w:val="2"/>
+  </w:num>
+  <w:num w:numId="3">
     <w:abstractNumId w:val="0"/>
+  </w:num>
+  <w:num w:numId="4">
+    <w:abstractNumId w:val="1"/>
   </w:num>
 </w:numbering>
 </file>

</xml_diff>

<commit_message>
Dodałem dwie nowe procedury do zarządcy działu
</commit_message>
<xml_diff>
--- a/Opis_procedur.docx
+++ b/Opis_procedur.docx
@@ -824,28 +824,7 @@
           <w:sz w:val="24"/>
           <w:szCs w:val="24"/>
         </w:rPr>
-        <w:t xml:space="preserve">Zadaniem zarządcy </w:t>
-      </w:r>
-      <w:r>
-        <w:rPr>
-          <w:sz w:val="24"/>
-          <w:szCs w:val="24"/>
-        </w:rPr>
-        <w:t>działu</w:t>
-      </w:r>
-      <w:r>
-        <w:rPr>
-          <w:sz w:val="24"/>
-          <w:szCs w:val="24"/>
-        </w:rPr>
-        <w:t xml:space="preserve"> jest nadzorowanie pracy określonego </w:t>
-      </w:r>
-      <w:r>
-        <w:rPr>
-          <w:sz w:val="24"/>
-          <w:szCs w:val="24"/>
-        </w:rPr>
-        <w:t xml:space="preserve">działu poprzez zarządzanie zleceniami i zespołami. Ponadto zarządca działu może sprawdzać oraz modyfikować wewnętrzne ustawienia zespołu. </w:t>
+        <w:t xml:space="preserve">Zadaniem zarządcy działu jest nadzorowanie pracy określonego działu poprzez zarządzanie zleceniami i zespołami. Ponadto zarządca działu może sprawdzać oraz modyfikować wewnętrzne ustawienia zespołu. </w:t>
       </w:r>
       <w:r>
         <w:rPr>
@@ -1384,6 +1363,47 @@
     <w:p>
       <w:pPr>
         <w:pStyle w:val="Akapitzlist"/>
+        <w:numPr>
+          <w:ilvl w:val="0"/>
+          <w:numId w:val="3"/>
+        </w:numPr>
+        <w:rPr>
+          <w:sz w:val="24"/>
+          <w:szCs w:val="24"/>
+        </w:rPr>
+      </w:pPr>
+      <w:r>
+        <w:rPr>
+          <w:sz w:val="24"/>
+          <w:szCs w:val="24"/>
+        </w:rPr>
+        <w:lastRenderedPageBreak/>
+        <w:t>Utworz_zespol(@cz,@nazwa,@dz) : Procedura dodaje nowi wiersz w tabeli Zespoły , do atrybutu "zarządca_zespołu" przypisuje wartość @cz, do atrybutu "nazwa_zespołu" przypisuje wartość @nazwa, do atrybutu "dział" przypisuje wartość @dz.</w:t>
+      </w:r>
+    </w:p>
+    <w:p>
+      <w:pPr>
+        <w:pStyle w:val="Akapitzlist"/>
+        <w:numPr>
+          <w:ilvl w:val="0"/>
+          <w:numId w:val="3"/>
+        </w:numPr>
+        <w:rPr>
+          <w:sz w:val="24"/>
+          <w:szCs w:val="24"/>
+        </w:rPr>
+      </w:pPr>
+      <w:r>
+        <w:rPr>
+          <w:sz w:val="24"/>
+          <w:szCs w:val="24"/>
+        </w:rPr>
+        <w:t>Rozwiaz_zespol(@zesp,@dz) : Procedura jeżeli zespół o indeksie @zesp należy do działu @dz zmienia status wszystkich projektów  zespołu o indeksie @zesp na "Porzucony" oraz przenosi wszystkich członków zespołu @zesp.</w:t>
+      </w:r>
+    </w:p>
+    <w:p>
+      <w:pPr>
+        <w:pStyle w:val="Akapitzlist"/>
         <w:rPr>
           <w:b/>
           <w:bCs/>
@@ -1409,7 +1429,6 @@
           <w:sz w:val="24"/>
           <w:szCs w:val="24"/>
         </w:rPr>
-        <w:lastRenderedPageBreak/>
         <w:t>Szef :</w:t>
       </w:r>
     </w:p>
@@ -1452,14 +1471,7 @@
           <w:sz w:val="24"/>
           <w:szCs w:val="24"/>
         </w:rPr>
-        <w:t xml:space="preserve"> , @kl - Nie ujemny integer określający id klienta, @nazwa - varchar(90) okreslajacy nazwe  , @wart - Integer określający wartość , @zl - nie ujemny integer określający id zlecenia , @pr - nie ujemny integer określający id projektu , @dz - nie ujemny integer określający id działu, @st - varchar(90) określający status projektu</w:t>
-      </w:r>
-      <w:r>
-        <w:rPr>
-          <w:sz w:val="24"/>
-          <w:szCs w:val="24"/>
-        </w:rPr>
-        <w:t xml:space="preserve"> , @atr - varchar(90) określający atrybut w tabeli</w:t>
+        <w:t xml:space="preserve"> , @kl - Nie ujemny integer określający id klienta, @nazwa - varchar(90) okreslajacy nazwe  , @wart - Integer określający wartość , @zl - nie ujemny integer określający id zlecenia , @pr - nie ujemny integer określający id projektu , @dz - nie ujemny integer określający id działu, @st - varchar(90) określający status projektu , @atr - varchar(90) określający atrybut w tabeli</w:t>
       </w:r>
       <w:r>
         <w:rPr>
@@ -1630,6 +1642,7 @@
           <w:sz w:val="24"/>
           <w:szCs w:val="24"/>
         </w:rPr>
+        <w:lastRenderedPageBreak/>
         <w:t xml:space="preserve">Zamknij_dział(@dz) : Procedura działa transakcyjnie , wywołuje procedure Przeniesienie_zlecenia dla każdego zlecenia w dziale @dz (podczas uruchomienia wyświetla się okno pytające do , którego działu przenieśc zlecenie). </w:t>
       </w:r>
       <w:r>

</xml_diff>